<commit_message>
New Environment Documentation Update
Updated new environment for level, safety push before major changes to level structure.
</commit_message>
<xml_diff>
--- a/Documents/LDD - James Webster's Level.docx
+++ b/Documents/LDD - James Webster's Level.docx
@@ -2339,7 +2339,7 @@
           <w:i w:val="0"/>
           <w:iCs/>
         </w:rPr>
-        <w:t>primarily</w:t>
+        <w:t>flat platform held up by supports in a construction site</w:t>
       </w:r>
       <w:r>
         <w:rPr>
@@ -2347,7 +2347,7 @@
           <w:i w:val="0"/>
           <w:iCs/>
         </w:rPr>
-        <w:t xml:space="preserve"> flat area floating in the sky. Zombies spawn in regular intervals across the map, and a certain number of zombies must be killed in order to pass the level. This can be done by either shooting the zombies or leading</w:t>
+        <w:t>. Zombies spawn in regular intervals across the map, and a certain number of zombies must be killed in order to pass the level. This can be done by either shooting the zombies or leading</w:t>
       </w:r>
       <w:r>
         <w:rPr>
@@ -2932,7 +2932,15 @@
           <w:i w:val="0"/>
           <w:iCs/>
         </w:rPr>
-        <w:t>White bean shape up-right</w:t>
+        <w:t>Grey/green</w:t>
+      </w:r>
+      <w:r>
+        <w:rPr>
+          <w:rFonts w:ascii="Bahnschrift" w:hAnsi="Bahnschrift"/>
+          <w:i w:val="0"/>
+          <w:iCs/>
+        </w:rPr>
+        <w:t xml:space="preserve"> bean shape up-right</w:t>
       </w:r>
     </w:p>
     <w:p>
@@ -3028,7 +3036,15 @@
           <w:i w:val="0"/>
           <w:iCs/>
         </w:rPr>
-        <w:t>Bright/Colourful aesthetic</w:t>
+        <w:t>Dark</w:t>
+      </w:r>
+      <w:r>
+        <w:rPr>
+          <w:rFonts w:ascii="Bahnschrift" w:hAnsi="Bahnschrift"/>
+          <w:i w:val="0"/>
+          <w:iCs/>
+        </w:rPr>
+        <w:t>/Colourful aesthetic</w:t>
       </w:r>
     </w:p>
     <w:p>
@@ -3154,76 +3170,8 @@
           <w:i w:val="0"/>
           <w:iCs/>
         </w:rPr>
-        <w:t>A mysterious platform floating in the sky</w:t>
-      </w:r>
-      <w:r>
-        <w:rPr>
-          <w:rFonts w:ascii="Bahnschrift" w:hAnsi="Bahnschrift"/>
-          <w:i w:val="0"/>
-          <w:iCs/>
-        </w:rPr>
-        <w:t xml:space="preserve">. </w:t>
-      </w:r>
-    </w:p>
-    <w:p>
-      <w:pPr>
-        <w:pStyle w:val="Heading2"/>
-        <w:rPr>
-          <w:rFonts w:ascii="Bahnschrift" w:hAnsi="Bahnschrift"/>
-          <w:sz w:val="28"/>
-          <w:szCs w:val="28"/>
-        </w:rPr>
-      </w:pPr>
-      <w:bookmarkStart w:id="10" w:name="_Toc61511097"/>
-      <w:r>
-        <w:rPr>
-          <w:rFonts w:ascii="Bahnschrift" w:hAnsi="Bahnschrift"/>
-          <w:sz w:val="28"/>
-          <w:szCs w:val="28"/>
-        </w:rPr>
-        <w:t>4</w:t>
-      </w:r>
-      <w:r>
-        <w:rPr>
-          <w:rFonts w:ascii="Bahnschrift" w:hAnsi="Bahnschrift"/>
-          <w:sz w:val="28"/>
-          <w:szCs w:val="28"/>
-        </w:rPr>
-        <w:t>.</w:t>
-      </w:r>
-      <w:r>
-        <w:rPr>
-          <w:rFonts w:ascii="Bahnschrift" w:hAnsi="Bahnschrift"/>
-          <w:sz w:val="28"/>
-          <w:szCs w:val="28"/>
-        </w:rPr>
-        <w:t>2</w:t>
-      </w:r>
-      <w:r>
-        <w:rPr>
-          <w:rFonts w:ascii="Bahnschrift" w:hAnsi="Bahnschrift"/>
-          <w:sz w:val="28"/>
-          <w:szCs w:val="28"/>
-        </w:rPr>
-        <w:t xml:space="preserve"> </w:t>
-      </w:r>
-      <w:r>
-        <w:rPr>
-          <w:rFonts w:ascii="Bahnschrift" w:hAnsi="Bahnschrift"/>
-          <w:sz w:val="28"/>
-          <w:szCs w:val="28"/>
-        </w:rPr>
-        <w:t xml:space="preserve">Level </w:t>
-      </w:r>
-      <w:r>
-        <w:rPr>
-          <w:rFonts w:ascii="Bahnschrift" w:hAnsi="Bahnschrift"/>
-          <w:sz w:val="28"/>
-          <w:szCs w:val="28"/>
-        </w:rPr>
-        <w:t>Setting</w:t>
-      </w:r>
-      <w:bookmarkEnd w:id="10"/>
+        <w:t>A high platform held by support beams from the construction site below.</w:t>
+      </w:r>
     </w:p>
     <w:p>
       <w:pPr>
@@ -3245,7 +3193,200 @@
           <w:i w:val="0"/>
           <w:iCs/>
         </w:rPr>
-        <w:t>Bright, opaque colour palette across all assets</w:t>
+        <w:t xml:space="preserve">A block of land within the </w:t>
+      </w:r>
+      <w:r>
+        <w:rPr>
+          <w:rFonts w:ascii="Bahnschrift" w:hAnsi="Bahnschrift"/>
+          <w:i w:val="0"/>
+          <w:iCs/>
+        </w:rPr>
+        <w:t xml:space="preserve">bustling </w:t>
+      </w:r>
+      <w:r>
+        <w:rPr>
+          <w:rFonts w:ascii="Bahnschrift" w:hAnsi="Bahnschrift"/>
+          <w:i w:val="0"/>
+          <w:iCs/>
+        </w:rPr>
+        <w:t xml:space="preserve">city, surrounded by </w:t>
+      </w:r>
+      <w:r>
+        <w:rPr>
+          <w:rFonts w:ascii="Bahnschrift" w:hAnsi="Bahnschrift"/>
+          <w:i w:val="0"/>
+          <w:iCs/>
+        </w:rPr>
+        <w:t xml:space="preserve">tall, traditional </w:t>
+      </w:r>
+      <w:r>
+        <w:rPr>
+          <w:rFonts w:ascii="Bahnschrift" w:hAnsi="Bahnschrift"/>
+          <w:i w:val="0"/>
+          <w:iCs/>
+        </w:rPr>
+        <w:t>residential buildings</w:t>
+      </w:r>
+    </w:p>
+    <w:p>
+      <w:pPr>
+        <w:pStyle w:val="Heading2"/>
+        <w:rPr>
+          <w:rFonts w:ascii="Bahnschrift" w:hAnsi="Bahnschrift"/>
+          <w:sz w:val="28"/>
+          <w:szCs w:val="28"/>
+        </w:rPr>
+      </w:pPr>
+      <w:bookmarkStart w:id="10" w:name="_Toc61511097"/>
+      <w:r>
+        <w:rPr>
+          <w:rFonts w:ascii="Bahnschrift" w:hAnsi="Bahnschrift"/>
+          <w:sz w:val="28"/>
+          <w:szCs w:val="28"/>
+        </w:rPr>
+        <w:t>4</w:t>
+      </w:r>
+      <w:r>
+        <w:rPr>
+          <w:rFonts w:ascii="Bahnschrift" w:hAnsi="Bahnschrift"/>
+          <w:sz w:val="28"/>
+          <w:szCs w:val="28"/>
+        </w:rPr>
+        <w:t>.</w:t>
+      </w:r>
+      <w:r>
+        <w:rPr>
+          <w:rFonts w:ascii="Bahnschrift" w:hAnsi="Bahnschrift"/>
+          <w:sz w:val="28"/>
+          <w:szCs w:val="28"/>
+        </w:rPr>
+        <w:t>2</w:t>
+      </w:r>
+      <w:r>
+        <w:rPr>
+          <w:rFonts w:ascii="Bahnschrift" w:hAnsi="Bahnschrift"/>
+          <w:sz w:val="28"/>
+          <w:szCs w:val="28"/>
+        </w:rPr>
+        <w:t xml:space="preserve"> </w:t>
+      </w:r>
+      <w:r>
+        <w:rPr>
+          <w:rFonts w:ascii="Bahnschrift" w:hAnsi="Bahnschrift"/>
+          <w:sz w:val="28"/>
+          <w:szCs w:val="28"/>
+        </w:rPr>
+        <w:t xml:space="preserve">Level </w:t>
+      </w:r>
+      <w:r>
+        <w:rPr>
+          <w:rFonts w:ascii="Bahnschrift" w:hAnsi="Bahnschrift"/>
+          <w:sz w:val="28"/>
+          <w:szCs w:val="28"/>
+        </w:rPr>
+        <w:t>Setting</w:t>
+      </w:r>
+      <w:bookmarkEnd w:id="10"/>
+    </w:p>
+    <w:p>
+      <w:pPr>
+        <w:pStyle w:val="NotesToBeDeleted"/>
+        <w:numPr>
+          <w:ilvl w:val="0"/>
+          <w:numId w:val="11"/>
+        </w:numPr>
+        <w:rPr>
+          <w:rFonts w:ascii="Bahnschrift" w:hAnsi="Bahnschrift" w:cs="Calibri"/>
+          <w:i w:val="0"/>
+          <w:iCs/>
+          <w:color w:val="000000"/>
+        </w:rPr>
+      </w:pPr>
+      <w:r>
+        <w:rPr>
+          <w:rFonts w:ascii="Bahnschrift" w:hAnsi="Bahnschrift"/>
+          <w:i w:val="0"/>
+          <w:iCs/>
+        </w:rPr>
+        <w:t>Dark</w:t>
+      </w:r>
+      <w:r>
+        <w:rPr>
+          <w:rFonts w:ascii="Bahnschrift" w:hAnsi="Bahnschrift"/>
+          <w:i w:val="0"/>
+          <w:iCs/>
+        </w:rPr>
+        <w:t>, opaque colour palette across all assets</w:t>
+      </w:r>
+    </w:p>
+    <w:p>
+      <w:pPr>
+        <w:pStyle w:val="NotesToBeDeleted"/>
+        <w:numPr>
+          <w:ilvl w:val="0"/>
+          <w:numId w:val="11"/>
+        </w:numPr>
+        <w:rPr>
+          <w:rFonts w:ascii="Bahnschrift" w:hAnsi="Bahnschrift" w:cs="Calibri"/>
+          <w:i w:val="0"/>
+          <w:iCs/>
+          <w:color w:val="000000"/>
+        </w:rPr>
+      </w:pPr>
+      <w:r>
+        <w:rPr>
+          <w:rFonts w:ascii="Bahnschrift" w:hAnsi="Bahnschrift"/>
+          <w:i w:val="0"/>
+          <w:iCs/>
+        </w:rPr>
+        <w:t xml:space="preserve">Spotlights </w:t>
+      </w:r>
+      <w:r>
+        <w:rPr>
+          <w:rFonts w:ascii="Bahnschrift" w:hAnsi="Bahnschrift"/>
+          <w:i w:val="0"/>
+          <w:iCs/>
+        </w:rPr>
+        <w:t>surrounding the site</w:t>
+      </w:r>
+      <w:r>
+        <w:rPr>
+          <w:rFonts w:ascii="Bahnschrift" w:hAnsi="Bahnschrift"/>
+          <w:i w:val="0"/>
+          <w:iCs/>
+        </w:rPr>
+        <w:t xml:space="preserve"> illuminate most of the platform. </w:t>
+      </w:r>
+    </w:p>
+    <w:p>
+      <w:pPr>
+        <w:pStyle w:val="NotesToBeDeleted"/>
+        <w:numPr>
+          <w:ilvl w:val="0"/>
+          <w:numId w:val="11"/>
+        </w:numPr>
+        <w:rPr>
+          <w:rFonts w:ascii="Bahnschrift" w:hAnsi="Bahnschrift" w:cs="Calibri"/>
+          <w:i w:val="0"/>
+          <w:iCs/>
+          <w:color w:val="000000"/>
+        </w:rPr>
+      </w:pPr>
+      <w:r>
+        <w:rPr>
+          <w:rFonts w:ascii="Bahnschrift" w:hAnsi="Bahnschrift"/>
+          <w:i w:val="0"/>
+          <w:iCs/>
+        </w:rPr>
+        <w:t>Artificial green lights scattered across the platform</w:t>
+      </w:r>
+      <w:r>
+        <w:rPr>
+          <w:rFonts w:ascii="Bahnschrift" w:hAnsi="Bahnschrift"/>
+          <w:i w:val="0"/>
+          <w:iCs/>
+        </w:rPr>
+        <w:t xml:space="preserve">. </w:t>
       </w:r>
     </w:p>
     <w:p>
@@ -3326,7 +3467,31 @@
           <w:i w:val="0"/>
           <w:iCs/>
         </w:rPr>
-        <w:t>Approx. half of the traversable level will consist of a large, flat platform</w:t>
+        <w:t xml:space="preserve">Approx. </w:t>
+      </w:r>
+      <w:r>
+        <w:rPr>
+          <w:rFonts w:ascii="Bahnschrift" w:hAnsi="Bahnschrift"/>
+          <w:i w:val="0"/>
+          <w:iCs/>
+        </w:rPr>
+        <w:t>three quarters</w:t>
+      </w:r>
+      <w:r>
+        <w:rPr>
+          <w:rFonts w:ascii="Bahnschrift" w:hAnsi="Bahnschrift"/>
+          <w:i w:val="0"/>
+          <w:iCs/>
+        </w:rPr>
+        <w:t xml:space="preserve"> of the traversable level will consist of a large, flat platform</w:t>
+      </w:r>
+      <w:r>
+        <w:rPr>
+          <w:rFonts w:ascii="Bahnschrift" w:hAnsi="Bahnschrift"/>
+          <w:i w:val="0"/>
+          <w:iCs/>
+        </w:rPr>
+        <w:t xml:space="preserve"> held up by support beams. </w:t>
       </w:r>
     </w:p>
     <w:p>
@@ -3350,6 +3515,15 @@
         </w:rPr>
         <w:t>A large gap in the level will make space for the moving platform</w:t>
       </w:r>
+      <w:r>
+        <w:rPr>
+          <w:rFonts w:ascii="Bahnschrift" w:hAnsi="Bahnschrift" w:cs="Calibri"/>
+          <w:i w:val="0"/>
+          <w:iCs/>
+          <w:color w:val="000000"/>
+        </w:rPr>
+        <w:t>.</w:t>
+      </w:r>
     </w:p>
     <w:p>
       <w:pPr>
@@ -3392,7 +3566,16 @@
           <w:iCs/>
           <w:color w:val="000000"/>
         </w:rPr>
-        <w:t xml:space="preserve">Ramps will act as an obstacle for the player </w:t>
+        <w:t>Ramps will act as an obstacle for the player</w:t>
+      </w:r>
+      <w:r>
+        <w:rPr>
+          <w:rFonts w:ascii="Bahnschrift" w:hAnsi="Bahnschrift" w:cs="Calibri"/>
+          <w:i w:val="0"/>
+          <w:iCs/>
+          <w:color w:val="000000"/>
+        </w:rPr>
+        <w:t>.</w:t>
       </w:r>
     </w:p>
     <w:p>
@@ -3416,6 +3599,50 @@
         </w:rPr>
         <w:t>Guard rails will surround the entire level, except for the hole with the moving platform</w:t>
       </w:r>
+      <w:r>
+        <w:rPr>
+          <w:rFonts w:ascii="Bahnschrift" w:hAnsi="Bahnschrift" w:cs="Calibri"/>
+          <w:i w:val="0"/>
+          <w:iCs/>
+          <w:color w:val="000000"/>
+        </w:rPr>
+        <w:t>.</w:t>
+      </w:r>
+      <w:bookmarkStart w:id="12" w:name="_Toc61511099"/>
+    </w:p>
+    <w:p>
+      <w:pPr>
+        <w:pStyle w:val="NotesToBeDeleted"/>
+        <w:ind w:left="360"/>
+        <w:rPr>
+          <w:rFonts w:ascii="Bahnschrift" w:hAnsi="Bahnschrift" w:cs="Calibri"/>
+          <w:i w:val="0"/>
+          <w:iCs/>
+          <w:color w:val="000000"/>
+        </w:rPr>
+      </w:pPr>
+    </w:p>
+    <w:p>
+      <w:pPr>
+        <w:pStyle w:val="NotesToBeDeleted"/>
+        <w:ind w:left="360"/>
+        <w:rPr>
+          <w:rFonts w:ascii="Bahnschrift" w:hAnsi="Bahnschrift" w:cs="Calibri"/>
+          <w:i w:val="0"/>
+          <w:iCs/>
+          <w:color w:val="000000"/>
+        </w:rPr>
+      </w:pPr>
+    </w:p>
+    <w:p>
+      <w:pPr>
+        <w:pStyle w:val="NotesToBeDeleted"/>
+        <w:ind w:left="360"/>
+        <w:rPr>
+          <w:rFonts w:ascii="Bahnschrift" w:hAnsi="Bahnschrift" w:cs="Calibri"/>
+          <w:color w:val="000000"/>
+        </w:rPr>
+      </w:pPr>
     </w:p>
     <w:p>
       <w:pPr>
@@ -3425,8 +3652,8 @@
           <w:numId w:val="0"/>
         </w:numPr>
       </w:pPr>
-      <w:bookmarkStart w:id="12" w:name="_Toc61511099"/>
-      <w:r>
+      <w:r>
+        <w:lastRenderedPageBreak/>
         <w:t>5</w:t>
       </w:r>
       <w:r>
@@ -3618,7 +3845,6 @@
           <w:sz w:val="28"/>
           <w:szCs w:val="28"/>
         </w:rPr>
-        <w:lastRenderedPageBreak/>
         <w:t>5</w:t>
       </w:r>
       <w:r>
@@ -3836,15 +4062,15 @@
     </w:p>
     <w:p>
       <w:pPr>
-        <w:pStyle w:val="NotesToBeDeleted"/>
-      </w:pPr>
-    </w:p>
-    <w:p>
-      <w:pPr>
-        <w:pStyle w:val="NotesToBeDeleted"/>
-        <w:rPr>
-          <w:rFonts w:cs="Calibri"/>
-          <w:color w:val="000000"/>
+        <w:rPr>
+          <w:rFonts w:ascii="Bahnschrift" w:hAnsi="Bahnschrift"/>
+        </w:rPr>
+      </w:pPr>
+    </w:p>
+    <w:p>
+      <w:pPr>
+        <w:rPr>
+          <w:rFonts w:ascii="Bahnschrift" w:hAnsi="Bahnschrift"/>
         </w:rPr>
       </w:pPr>
     </w:p>
@@ -3858,6 +4084,7 @@
       </w:pPr>
       <w:bookmarkStart w:id="18" w:name="_Toc61511105"/>
       <w:r>
+        <w:lastRenderedPageBreak/>
         <w:t>6</w:t>
       </w:r>
       <w:r>
@@ -4078,7 +4305,21 @@
           <w:i w:val="0"/>
           <w:iCs/>
         </w:rPr>
-        <w:t>Dominant use of sunlight across the level (given with no roof)</w:t>
+        <w:t xml:space="preserve">Dominant use of </w:t>
+      </w:r>
+      <w:r>
+        <w:rPr>
+          <w:i w:val="0"/>
+          <w:iCs/>
+        </w:rPr>
+        <w:t>spotlights</w:t>
+      </w:r>
+      <w:r>
+        <w:rPr>
+          <w:i w:val="0"/>
+          <w:iCs/>
+        </w:rPr>
+        <w:t xml:space="preserve"> across the level (no roof)</w:t>
       </w:r>
     </w:p>
     <w:p>
@@ -4124,6 +4365,15 @@
         </w:rPr>
         <w:t>Sound bites for zombie death</w:t>
       </w:r>
+      <w:r>
+        <w:rPr>
+          <w:rFonts w:cs="Calibri"/>
+          <w:i w:val="0"/>
+          <w:iCs/>
+          <w:color w:val="000000"/>
+        </w:rPr>
+        <w:t>, gun shots and player damage</w:t>
+      </w:r>
     </w:p>
     <w:p>
       <w:pPr>
@@ -4162,7 +4412,6 @@
       </w:pPr>
       <w:bookmarkStart w:id="22" w:name="_Toc61511110"/>
       <w:r>
-        <w:lastRenderedPageBreak/>
         <w:t>7</w:t>
       </w:r>
       <w:r>
@@ -5753,6 +6002,7 @@
                 <w:szCs w:val="22"/>
                 <w:lang w:val="en-AU" w:eastAsia="en-AU"/>
               </w:rPr>
+              <w:lastRenderedPageBreak/>
               <w:t>Ramp Platform</w:t>
             </w:r>
           </w:p>
@@ -6916,6 +7166,16 @@
               </w:rPr>
               <w:t> </w:t>
             </w:r>
+            <w:r>
+              <w:rPr>
+                <w:rFonts w:ascii="Calibri" w:eastAsia="Times New Roman" w:hAnsi="Calibri"/>
+                <w:color w:val="000000"/>
+                <w:sz w:val="22"/>
+                <w:szCs w:val="22"/>
+                <w:lang w:val="en-AU" w:eastAsia="en-AU"/>
+              </w:rPr>
+              <w:t>Done</w:t>
+            </w:r>
           </w:p>
         </w:tc>
       </w:tr>
@@ -7052,7 +7312,7 @@
                 <w:szCs w:val="22"/>
                 <w:lang w:val="en-AU" w:eastAsia="en-AU"/>
               </w:rPr>
-              <w:t>0.25 x 0.25 x 0.5 Cube</w:t>
+              <w:t>0.5^3 Cube</w:t>
             </w:r>
           </w:p>
         </w:tc>
@@ -8129,7 +8389,7 @@
       <w:rPr>
         <w:noProof/>
       </w:rPr>
-      <w:t>4/26/2021</w:t>
+      <w:t>5/3/2021</w:t>
     </w:r>
     <w:r>
       <w:fldChar w:fldCharType="end"/>

</xml_diff>

<commit_message>
Updated Skybox and LDD
Replaced Corilas with Stormy night, added features into LDD.
</commit_message>
<xml_diff>
--- a/Documents/LDD - James Webster's Level.docx
+++ b/Documents/LDD - James Webster's Level.docx
@@ -2169,6 +2169,70 @@
               <w:t>Updated Asset List</w:t>
             </w:r>
           </w:p>
+        </w:tc>
+      </w:tr>
+      <w:tr>
+        <w:tc>
+          <w:tcPr>
+            <w:tcW w:w="1144" w:type="dxa"/>
+            <w:shd w:val="clear" w:color="auto" w:fill="auto"/>
+          </w:tcPr>
+          <w:p>
+            <w:r>
+              <w:t>1.2</w:t>
+            </w:r>
+          </w:p>
+        </w:tc>
+        <w:tc>
+          <w:tcPr>
+            <w:tcW w:w="8050" w:type="dxa"/>
+            <w:shd w:val="clear" w:color="auto" w:fill="auto"/>
+          </w:tcPr>
+          <w:p>
+            <w:r>
+              <w:t>Updated Environment/Lighting</w:t>
+            </w:r>
+          </w:p>
+        </w:tc>
+      </w:tr>
+      <w:tr>
+        <w:tc>
+          <w:tcPr>
+            <w:tcW w:w="1144" w:type="dxa"/>
+            <w:shd w:val="clear" w:color="auto" w:fill="auto"/>
+          </w:tcPr>
+          <w:p>
+            <w:r>
+              <w:t>1.3</w:t>
+            </w:r>
+          </w:p>
+        </w:tc>
+        <w:tc>
+          <w:tcPr>
+            <w:tcW w:w="8050" w:type="dxa"/>
+            <w:shd w:val="clear" w:color="auto" w:fill="auto"/>
+          </w:tcPr>
+          <w:p>
+            <w:r>
+              <w:t>Updated Environment Elements</w:t>
+            </w:r>
+          </w:p>
+        </w:tc>
+      </w:tr>
+      <w:tr>
+        <w:tc>
+          <w:tcPr>
+            <w:tcW w:w="1144" w:type="dxa"/>
+            <w:shd w:val="clear" w:color="auto" w:fill="auto"/>
+          </w:tcPr>
+          <w:p/>
+        </w:tc>
+        <w:tc>
+          <w:tcPr>
+            <w:tcW w:w="8050" w:type="dxa"/>
+            <w:shd w:val="clear" w:color="auto" w:fill="auto"/>
+          </w:tcPr>
+          <w:p/>
         </w:tc>
       </w:tr>
     </w:tbl>
@@ -2602,18 +2666,8 @@
           <w:i w:val="0"/>
           <w:iCs/>
         </w:rPr>
-        <w:t xml:space="preserve">Always shoots on a horizontal </w:t>
-      </w:r>
-      <w:proofErr w:type="gramStart"/>
-      <w:r>
-        <w:rPr>
-          <w:rFonts w:ascii="Bahnschrift" w:hAnsi="Bahnschrift"/>
-          <w:i w:val="0"/>
-          <w:iCs/>
-        </w:rPr>
-        <w:t>trajectory</w:t>
-      </w:r>
-      <w:proofErr w:type="gramEnd"/>
+        <w:t>Always shoots on a horizontal trajectory</w:t>
+      </w:r>
     </w:p>
     <w:p>
       <w:pPr>
@@ -2746,18 +2800,8 @@
           <w:i w:val="0"/>
           <w:iCs/>
         </w:rPr>
-        <w:t xml:space="preserve">Instantly kills both player and </w:t>
-      </w:r>
-      <w:proofErr w:type="gramStart"/>
-      <w:r>
-        <w:rPr>
-          <w:rFonts w:ascii="Bahnschrift" w:hAnsi="Bahnschrift"/>
-          <w:i w:val="0"/>
-          <w:iCs/>
-        </w:rPr>
-        <w:t>zombies</w:t>
-      </w:r>
-      <w:proofErr w:type="gramEnd"/>
+        <w:t>Instantly kills both player and zombies</w:t>
+      </w:r>
     </w:p>
     <w:p>
       <w:pPr>
@@ -2776,25 +2820,7 @@
           <w:i w:val="0"/>
           <w:iCs/>
         </w:rPr>
-        <w:t xml:space="preserve">Covers map below </w:t>
-      </w:r>
-      <w:proofErr w:type="gramStart"/>
-      <w:r>
-        <w:rPr>
-          <w:rFonts w:ascii="Bahnschrift" w:hAnsi="Bahnschrift"/>
-          <w:i w:val="0"/>
-          <w:iCs/>
-        </w:rPr>
-        <w:t>level</w:t>
-      </w:r>
-      <w:proofErr w:type="gramEnd"/>
-      <w:r>
-        <w:rPr>
-          <w:rFonts w:ascii="Bahnschrift" w:hAnsi="Bahnschrift"/>
-          <w:i w:val="0"/>
-          <w:iCs/>
-        </w:rPr>
-        <w:t xml:space="preserve"> </w:t>
+        <w:t xml:space="preserve">Covers map below level </w:t>
       </w:r>
     </w:p>
     <w:p>
@@ -2813,6 +2839,7 @@
           <w:sz w:val="32"/>
           <w:szCs w:val="32"/>
         </w:rPr>
+        <w:lastRenderedPageBreak/>
         <w:t xml:space="preserve">2.3 </w:t>
       </w:r>
       <w:r>
@@ -2903,7 +2930,6 @@
       </w:pPr>
       <w:bookmarkStart w:id="5" w:name="_Toc61511092"/>
       <w:r>
-        <w:lastRenderedPageBreak/>
         <w:t>3</w:t>
       </w:r>
       <w:r>
@@ -3121,18 +3147,8 @@
           <w:i w:val="0"/>
           <w:iCs/>
         </w:rPr>
-        <w:t xml:space="preserve"> </w:t>
-      </w:r>
-      <w:proofErr w:type="gramStart"/>
-      <w:r>
-        <w:rPr>
-          <w:rFonts w:ascii="Bahnschrift" w:hAnsi="Bahnschrift"/>
-          <w:i w:val="0"/>
-          <w:iCs/>
-        </w:rPr>
-        <w:t>skills</w:t>
-      </w:r>
-      <w:proofErr w:type="gramEnd"/>
+        <w:t xml:space="preserve"> skills</w:t>
+      </w:r>
     </w:p>
     <w:p>
       <w:pPr>
@@ -3249,7 +3265,7 @@
           <w:i w:val="0"/>
           <w:iCs/>
         </w:rPr>
-        <w:t xml:space="preserve">bustling </w:t>
+        <w:t>torn</w:t>
       </w:r>
       <w:r>
         <w:rPr>
@@ -3257,7 +3273,7 @@
           <w:i w:val="0"/>
           <w:iCs/>
         </w:rPr>
-        <w:t xml:space="preserve">city, surrounded by </w:t>
+        <w:t xml:space="preserve"> </w:t>
       </w:r>
       <w:r>
         <w:rPr>
@@ -3265,7 +3281,7 @@
           <w:i w:val="0"/>
           <w:iCs/>
         </w:rPr>
-        <w:t xml:space="preserve">tall, traditional </w:t>
+        <w:t xml:space="preserve">city, surrounded by </w:t>
       </w:r>
       <w:r>
         <w:rPr>
@@ -3273,18 +3289,16 @@
           <w:i w:val="0"/>
           <w:iCs/>
         </w:rPr>
-        <w:t xml:space="preserve">residential </w:t>
-      </w:r>
-      <w:proofErr w:type="gramStart"/>
+        <w:t xml:space="preserve">tall, traditional </w:t>
+      </w:r>
       <w:r>
         <w:rPr>
           <w:rFonts w:ascii="Bahnschrift" w:hAnsi="Bahnschrift"/>
           <w:i w:val="0"/>
           <w:iCs/>
         </w:rPr>
-        <w:t>buildings</w:t>
-      </w:r>
-      <w:proofErr w:type="gramEnd"/>
+        <w:t>residential buildings</w:t>
+      </w:r>
     </w:p>
     <w:p>
       <w:pPr>
@@ -3436,7 +3450,7 @@
           <w:i w:val="0"/>
           <w:iCs/>
         </w:rPr>
-        <w:t>Artificial green lights scattered across the platform</w:t>
+        <w:t xml:space="preserve">Artificial green lights scattered </w:t>
       </w:r>
       <w:r>
         <w:rPr>
@@ -3444,7 +3458,38 @@
           <w:i w:val="0"/>
           <w:iCs/>
         </w:rPr>
-        <w:t xml:space="preserve">. </w:t>
+        <w:t>attached to the moving platform</w:t>
+      </w:r>
+      <w:r>
+        <w:rPr>
+          <w:rFonts w:ascii="Bahnschrift" w:hAnsi="Bahnschrift"/>
+          <w:i w:val="0"/>
+          <w:iCs/>
+        </w:rPr>
+        <w:t>.</w:t>
+      </w:r>
+    </w:p>
+    <w:p>
+      <w:pPr>
+        <w:pStyle w:val="NotesToBeDeleted"/>
+        <w:numPr>
+          <w:ilvl w:val="0"/>
+          <w:numId w:val="11"/>
+        </w:numPr>
+        <w:rPr>
+          <w:rFonts w:ascii="Bahnschrift" w:hAnsi="Bahnschrift" w:cs="Calibri"/>
+          <w:i w:val="0"/>
+          <w:iCs/>
+          <w:color w:val="000000"/>
+        </w:rPr>
+      </w:pPr>
+      <w:r>
+        <w:rPr>
+          <w:rFonts w:ascii="Bahnschrift" w:hAnsi="Bahnschrift"/>
+          <w:i w:val="0"/>
+          <w:iCs/>
+        </w:rPr>
+        <w:t xml:space="preserve">Fire spewing out from the surrounding buildings. </w:t>
       </w:r>
     </w:p>
     <w:p>
@@ -3854,18 +3899,16 @@
           <w:i w:val="0"/>
           <w:iCs/>
         </w:rPr>
-        <w:t xml:space="preserve">Kill zombies using </w:t>
-      </w:r>
-      <w:proofErr w:type="gramStart"/>
+        <w:t>Kill zombies using gun</w:t>
+      </w:r>
       <w:r>
         <w:rPr>
           <w:rFonts w:ascii="Bahnschrift" w:hAnsi="Bahnschrift"/>
           <w:i w:val="0"/>
           <w:iCs/>
         </w:rPr>
-        <w:t>gun</w:t>
-      </w:r>
-      <w:proofErr w:type="gramEnd"/>
+        <w:t>.</w:t>
+      </w:r>
     </w:p>
     <w:p>
       <w:pPr>
@@ -3894,18 +3937,16 @@
           <w:i w:val="0"/>
           <w:iCs/>
         </w:rPr>
-        <w:t xml:space="preserve">by luring them into the kill </w:t>
-      </w:r>
-      <w:proofErr w:type="gramStart"/>
+        <w:t>by luring them into the kill floor</w:t>
+      </w:r>
       <w:r>
         <w:rPr>
           <w:rFonts w:ascii="Bahnschrift" w:hAnsi="Bahnschrift"/>
           <w:i w:val="0"/>
           <w:iCs/>
         </w:rPr>
-        <w:t>floor</w:t>
-      </w:r>
-      <w:proofErr w:type="gramEnd"/>
+        <w:t>.</w:t>
+      </w:r>
     </w:p>
     <w:p>
       <w:pPr>
@@ -6291,6 +6332,16 @@
                 <w:szCs w:val="22"/>
                 <w:lang w:val="en-AU" w:eastAsia="en-AU"/>
               </w:rPr>
+              <w:t>Done</w:t>
+            </w:r>
+            <w:r>
+              <w:rPr>
+                <w:rFonts w:ascii="Calibri" w:eastAsia="Times New Roman" w:hAnsi="Calibri" w:cs="Calibri"/>
+                <w:color w:val="000000"/>
+                <w:sz w:val="22"/>
+                <w:szCs w:val="22"/>
+                <w:lang w:val="en-AU" w:eastAsia="en-AU"/>
+              </w:rPr>
               <w:t> </w:t>
             </w:r>
           </w:p>
@@ -6543,6 +6594,16 @@
                 <w:szCs w:val="22"/>
                 <w:lang w:val="en-AU" w:eastAsia="en-AU"/>
               </w:rPr>
+              <w:t>Done</w:t>
+            </w:r>
+            <w:r>
+              <w:rPr>
+                <w:rFonts w:ascii="Calibri" w:eastAsia="Times New Roman" w:hAnsi="Calibri" w:cs="Calibri"/>
+                <w:color w:val="000000"/>
+                <w:sz w:val="22"/>
+                <w:szCs w:val="22"/>
+                <w:lang w:val="en-AU" w:eastAsia="en-AU"/>
+              </w:rPr>
               <w:t> </w:t>
             </w:r>
           </w:p>
@@ -8482,6 +8543,16 @@
                 <w:lang w:val="en-AU" w:eastAsia="en-AU"/>
               </w:rPr>
               <w:t> </w:t>
+            </w:r>
+            <w:r>
+              <w:rPr>
+                <w:rFonts w:ascii="Calibri" w:eastAsia="Times New Roman" w:hAnsi="Calibri" w:cs="Calibri"/>
+                <w:color w:val="000000"/>
+                <w:sz w:val="22"/>
+                <w:szCs w:val="22"/>
+                <w:lang w:val="en-AU" w:eastAsia="en-AU"/>
+              </w:rPr>
+              <w:t>Done</w:t>
             </w:r>
           </w:p>
         </w:tc>
@@ -10629,7 +10700,7 @@
       <w:rPr>
         <w:noProof/>
       </w:rPr>
-      <w:t>5/3/2021</w:t>
+      <w:t>5/4/2021</w:t>
     </w:r>
     <w:r>
       <w:fldChar w:fldCharType="end"/>

</xml_diff>